<commit_message>
Updated measure.rb and spec document for cold climate heat pumps
</commit_message>
<xml_diff>
--- a/design_docs/Cold_Climate_Heat_Pump_Measure_Specification.docx
+++ b/design_docs/Cold_Climate_Heat_Pump_Measure_Specification.docx
@@ -162,221 +162,158 @@
           <w:sz w:val="24"/>
           <w:szCs w:val="24"/>
         </w:rPr>
-        <w:t xml:space="preserve"> are defined as ducted or ductless, air-to-air, split system heat pumps serving either single-zone or multi-zone systems with capacities less than &lt;65 </w:t>
+        <w:t xml:space="preserve"> are defined as ducted or ductless, air-to-air, split system heat pumps serving either single-zone or multi-zone, best suited to heat efficiently in cold climates (IECC climate zone 4 and higher). </w:t>
       </w:r>
       <w:proofErr w:type="spellStart"/>
-      <w:r>
-        <w:rPr>
-          <w:sz w:val="24"/>
-          <w:szCs w:val="24"/>
-        </w:rPr>
-        <w:t>kBtu</w:t>
+      <w:proofErr w:type="gramStart"/>
+      <w:r>
+        <w:rPr>
+          <w:sz w:val="24"/>
+          <w:szCs w:val="24"/>
+        </w:rPr>
+        <w:t>ccASHP</w:t>
       </w:r>
       <w:proofErr w:type="spellEnd"/>
-      <w:r>
-        <w:rPr>
-          <w:sz w:val="24"/>
-          <w:szCs w:val="24"/>
-        </w:rPr>
-        <w:t>/ho</w:t>
+      <w:proofErr w:type="gramEnd"/>
+      <w:r>
+        <w:rPr>
+          <w:sz w:val="24"/>
+          <w:szCs w:val="24"/>
+        </w:rPr>
+        <w:t xml:space="preserve"> DOES NOT include ground-source or air-to-water heat pump systems.</w:t>
+      </w:r>
+      <w:r>
+        <w:rPr>
+          <w:sz w:val="24"/>
+          <w:szCs w:val="24"/>
+        </w:rPr>
+        <w:t xml:space="preserve"> </w:t>
+      </w:r>
+      <w:r>
+        <w:rPr>
+          <w:sz w:val="24"/>
+          <w:szCs w:val="24"/>
+        </w:rPr>
+        <w:t>This measure also sets the Min. OADB Tempe</w:t>
+      </w:r>
+      <w:r>
+        <w:rPr>
+          <w:sz w:val="24"/>
+          <w:szCs w:val="24"/>
+        </w:rPr>
+        <w:t xml:space="preserve">rature for </w:t>
+      </w:r>
+      <w:proofErr w:type="spellStart"/>
+      <w:r>
+        <w:rPr>
+          <w:sz w:val="24"/>
+          <w:szCs w:val="24"/>
+        </w:rPr>
+        <w:t>ccASHP</w:t>
+      </w:r>
+      <w:proofErr w:type="spellEnd"/>
+      <w:r>
+        <w:rPr>
+          <w:sz w:val="24"/>
+          <w:szCs w:val="24"/>
+        </w:rPr>
+        <w:t xml:space="preserve"> operation to -4</w:t>
+      </w:r>
+      <w:r>
+        <w:rPr>
+          <w:sz w:val="24"/>
+          <w:szCs w:val="24"/>
+        </w:rPr>
+        <w:sym w:font="Symbol" w:char="F0B0"/>
+      </w:r>
+      <w:r>
+        <w:rPr>
+          <w:sz w:val="24"/>
+          <w:szCs w:val="24"/>
+        </w:rPr>
+        <w:t>F</w:t>
+      </w:r>
+      <w:r>
+        <w:rPr>
+          <w:sz w:val="24"/>
+          <w:szCs w:val="24"/>
+        </w:rPr>
+        <w:t>.</w:t>
+      </w:r>
+      <w:r>
+        <w:rPr>
+          <w:sz w:val="24"/>
+          <w:szCs w:val="24"/>
+        </w:rPr>
+        <w:t xml:space="preserve"> </w:t>
+      </w:r>
+    </w:p>
+    <w:p>
+      <w:pPr>
+        <w:pStyle w:val="Heading3"/>
+        <w:rPr>
+          <w:rFonts w:asciiTheme="minorHAnsi" w:hAnsiTheme="minorHAnsi"/>
+          <w:sz w:val="24"/>
+          <w:szCs w:val="24"/>
+        </w:rPr>
+      </w:pPr>
+      <w:r>
+        <w:rPr>
+          <w:rFonts w:asciiTheme="minorHAnsi" w:hAnsiTheme="minorHAnsi"/>
+          <w:sz w:val="24"/>
+          <w:szCs w:val="24"/>
+        </w:rPr>
+        <w:t>Modeler Description</w:t>
+      </w:r>
+    </w:p>
+    <w:p>
+      <w:pPr>
+        <w:rPr>
+          <w:sz w:val="24"/>
+          <w:szCs w:val="24"/>
+        </w:rPr>
+      </w:pPr>
+      <w:r>
+        <w:rPr>
+          <w:sz w:val="24"/>
+          <w:szCs w:val="24"/>
+        </w:rPr>
+        <w:t xml:space="preserve">This </w:t>
+      </w:r>
+      <w:r>
+        <w:rPr>
+          <w:sz w:val="24"/>
+          <w:szCs w:val="24"/>
+        </w:rPr>
+        <w:t xml:space="preserve">measure replaces the coefficients for </w:t>
+      </w:r>
+      <w:proofErr w:type="spellStart"/>
+      <w:r>
+        <w:rPr>
+          <w:sz w:val="24"/>
+          <w:szCs w:val="24"/>
+        </w:rPr>
+        <w:t>OS</w:t>
+      </w:r>
+      <w:proofErr w:type="gramStart"/>
+      <w:r>
+        <w:rPr>
+          <w:sz w:val="24"/>
+          <w:szCs w:val="24"/>
+        </w:rPr>
+        <w:t>:PerformanceCurve</w:t>
+      </w:r>
+      <w:proofErr w:type="spellEnd"/>
+      <w:proofErr w:type="gramEnd"/>
+      <w:r>
+        <w:rPr>
+          <w:sz w:val="24"/>
+          <w:szCs w:val="24"/>
+        </w:rPr>
+        <w:t xml:space="preserve"> objects associated with all </w:t>
       </w:r>
       <w:bookmarkStart w:id="0" w:name="_GoBack"/>
       <w:bookmarkEnd w:id="0"/>
-      <w:r>
-        <w:rPr>
-          <w:sz w:val="24"/>
-          <w:szCs w:val="24"/>
-        </w:rPr>
-        <w:t>ur at 47</w:t>
-      </w:r>
-      <w:r>
-        <w:rPr>
-          <w:sz w:val="24"/>
-          <w:szCs w:val="24"/>
-        </w:rPr>
-        <w:sym w:font="Symbol" w:char="F0B0"/>
-      </w:r>
-      <w:r>
-        <w:rPr>
-          <w:sz w:val="24"/>
-          <w:szCs w:val="24"/>
-        </w:rPr>
-        <w:t xml:space="preserve">F dry bulb), best suited to heat efficiently in cold climates (IECC climate zone 4 and higher). </w:t>
-      </w:r>
-      <w:proofErr w:type="spellStart"/>
-      <w:proofErr w:type="gramStart"/>
-      <w:r>
-        <w:rPr>
-          <w:sz w:val="24"/>
-          <w:szCs w:val="24"/>
-        </w:rPr>
-        <w:t>ccASHP</w:t>
-      </w:r>
-      <w:proofErr w:type="spellEnd"/>
-      <w:proofErr w:type="gramEnd"/>
-      <w:r>
-        <w:rPr>
-          <w:sz w:val="24"/>
-          <w:szCs w:val="24"/>
-        </w:rPr>
-        <w:t xml:space="preserve"> DOES NOT include ground-source or air-to-water heat pump systems.</w:t>
-      </w:r>
-      <w:r>
-        <w:rPr>
-          <w:sz w:val="24"/>
-          <w:szCs w:val="24"/>
-        </w:rPr>
-        <w:t xml:space="preserve"> </w:t>
-      </w:r>
-      <w:r>
-        <w:rPr>
-          <w:sz w:val="24"/>
-          <w:szCs w:val="24"/>
-        </w:rPr>
-        <w:t>This measure also sets the Min. OADB Tempe</w:t>
-      </w:r>
-      <w:r>
-        <w:rPr>
-          <w:sz w:val="24"/>
-          <w:szCs w:val="24"/>
-        </w:rPr>
-        <w:t xml:space="preserve">rature for </w:t>
-      </w:r>
-      <w:proofErr w:type="spellStart"/>
-      <w:r>
-        <w:rPr>
-          <w:sz w:val="24"/>
-          <w:szCs w:val="24"/>
-        </w:rPr>
-        <w:t>ccASHP</w:t>
-      </w:r>
-      <w:proofErr w:type="spellEnd"/>
-      <w:r>
-        <w:rPr>
-          <w:sz w:val="24"/>
-          <w:szCs w:val="24"/>
-        </w:rPr>
-        <w:t xml:space="preserve"> operation to -4</w:t>
-      </w:r>
-      <w:r>
-        <w:rPr>
-          <w:sz w:val="24"/>
-          <w:szCs w:val="24"/>
-        </w:rPr>
-        <w:sym w:font="Symbol" w:char="F0B0"/>
-      </w:r>
-      <w:r>
-        <w:rPr>
-          <w:sz w:val="24"/>
-          <w:szCs w:val="24"/>
-        </w:rPr>
-        <w:t xml:space="preserve">F. </w:t>
-      </w:r>
-      <w:r>
-        <w:rPr>
-          <w:sz w:val="24"/>
-          <w:szCs w:val="24"/>
-        </w:rPr>
-        <w:t xml:space="preserve">The performance specifications for </w:t>
-      </w:r>
-      <w:proofErr w:type="spellStart"/>
-      <w:r>
-        <w:rPr>
-          <w:sz w:val="24"/>
-          <w:szCs w:val="24"/>
-        </w:rPr>
-        <w:t>ccASHP</w:t>
-      </w:r>
-      <w:proofErr w:type="spellEnd"/>
-      <w:r>
-        <w:rPr>
-          <w:sz w:val="24"/>
-          <w:szCs w:val="24"/>
-        </w:rPr>
-        <w:t xml:space="preserve"> have been derived from published performance data from the Northeast Energy Efficiency Partnership (NEEP) specification found here:   </w:t>
-      </w:r>
-      <w:hyperlink r:id="rId9" w:history="1">
-        <w:r>
-          <w:rPr>
-            <w:rStyle w:val="Hyperlink"/>
-            <w:sz w:val="24"/>
-            <w:szCs w:val="24"/>
-          </w:rPr>
-          <w:t>http://www.neep.org/sites/default/files/resources/NEEP%20cold%20climate%20Air-Source%20Heat%20Pump%20Specification.pdf</w:t>
-        </w:r>
-      </w:hyperlink>
-      <w:r>
-        <w:rPr>
-          <w:sz w:val="24"/>
-          <w:szCs w:val="24"/>
-        </w:rPr>
-        <w:t xml:space="preserve"> </w:t>
-      </w:r>
-    </w:p>
-    <w:p>
-      <w:pPr>
-        <w:pStyle w:val="Heading3"/>
-        <w:rPr>
-          <w:rFonts w:asciiTheme="minorHAnsi" w:hAnsiTheme="minorHAnsi"/>
-          <w:sz w:val="24"/>
-          <w:szCs w:val="24"/>
-        </w:rPr>
-      </w:pPr>
-      <w:r>
-        <w:rPr>
-          <w:rFonts w:asciiTheme="minorHAnsi" w:hAnsiTheme="minorHAnsi"/>
-          <w:sz w:val="24"/>
-          <w:szCs w:val="24"/>
-        </w:rPr>
-        <w:t>Modeler Description</w:t>
-      </w:r>
-    </w:p>
-    <w:p>
-      <w:pPr>
-        <w:rPr>
-          <w:sz w:val="24"/>
-          <w:szCs w:val="24"/>
-        </w:rPr>
-      </w:pPr>
-      <w:r>
-        <w:rPr>
-          <w:sz w:val="24"/>
-          <w:szCs w:val="24"/>
-        </w:rPr>
-        <w:t xml:space="preserve">This </w:t>
-      </w:r>
-      <w:r>
-        <w:rPr>
-          <w:sz w:val="24"/>
-          <w:szCs w:val="24"/>
-        </w:rPr>
-        <w:t xml:space="preserve">measure replaces the coefficients for </w:t>
-      </w:r>
-      <w:proofErr w:type="spellStart"/>
-      <w:r>
-        <w:rPr>
-          <w:sz w:val="24"/>
-          <w:szCs w:val="24"/>
-        </w:rPr>
-        <w:t>OS</w:t>
-      </w:r>
-      <w:proofErr w:type="gramStart"/>
-      <w:r>
-        <w:rPr>
-          <w:sz w:val="24"/>
-          <w:szCs w:val="24"/>
-        </w:rPr>
-        <w:t>:PerformanceCurve</w:t>
-      </w:r>
-      <w:proofErr w:type="spellEnd"/>
-      <w:proofErr w:type="gramEnd"/>
-      <w:r>
-        <w:rPr>
-          <w:sz w:val="24"/>
-          <w:szCs w:val="24"/>
-        </w:rPr>
-        <w:t xml:space="preserve"> objects associated with all </w:t>
-      </w:r>
       <w:proofErr w:type="spellStart"/>
       <w:r>
         <w:rPr>
@@ -618,21 +555,29 @@
           <w:sz w:val="24"/>
           <w:szCs w:val="24"/>
         </w:rPr>
-        <w:t>oped by regressing manufacturer</w:t>
-      </w:r>
-      <w:r>
-        <w:rPr>
-          <w:sz w:val="24"/>
-          <w:szCs w:val="24"/>
-        </w:rPr>
-        <w:t xml:space="preserve">s published performance data </w:t>
-      </w:r>
-      <w:r>
-        <w:rPr>
-          <w:sz w:val="24"/>
-          <w:szCs w:val="24"/>
-        </w:rPr>
-        <w:t xml:space="preserve">for commercially available </w:t>
+        <w:t xml:space="preserve">oped by </w:t>
+      </w:r>
+      <w:r>
+        <w:rPr>
+          <w:sz w:val="24"/>
+          <w:szCs w:val="24"/>
+        </w:rPr>
+        <w:t>using the 3</w:t>
+      </w:r>
+      <w:r>
+        <w:rPr>
+          <w:sz w:val="24"/>
+          <w:szCs w:val="24"/>
+          <w:vertAlign w:val="superscript"/>
+        </w:rPr>
+        <w:t>rd</w:t>
+      </w:r>
+      <w:r>
+        <w:rPr>
+          <w:sz w:val="24"/>
+          <w:szCs w:val="24"/>
+        </w:rPr>
+        <w:t xml:space="preserve"> stage of a 4 stage heat pump description of performance curve data used in </w:t>
       </w:r>
       <w:proofErr w:type="spellStart"/>
       <w:r>
@@ -640,7 +585,7 @@
           <w:sz w:val="24"/>
           <w:szCs w:val="24"/>
         </w:rPr>
-        <w:t>ccASHP</w:t>
+        <w:t>BeOpt</w:t>
       </w:r>
       <w:proofErr w:type="spellEnd"/>
       <w:r>
@@ -648,14 +593,14 @@
           <w:sz w:val="24"/>
           <w:szCs w:val="24"/>
         </w:rPr>
-        <w:t xml:space="preserve"> </w:t>
-      </w:r>
-      <w:r>
-        <w:rPr>
-          <w:sz w:val="24"/>
-          <w:szCs w:val="24"/>
-        </w:rPr>
-        <w:t xml:space="preserve">from the NEEP website. </w:t>
+        <w:t xml:space="preserve"> v2.4 for low temperature dx heat pump heating coils</w:t>
+      </w:r>
+      <w:r>
+        <w:rPr>
+          <w:sz w:val="24"/>
+          <w:szCs w:val="24"/>
+        </w:rPr>
+        <w:t xml:space="preserve">. </w:t>
       </w:r>
     </w:p>
     <w:p>
@@ -1003,10 +948,38 @@
           <w:sz w:val="24"/>
           <w:szCs w:val="24"/>
         </w:rPr>
-        <w:t xml:space="preserve"> objects in the model. Name(s) of affected coil objects are: {A, B, C</w:t>
-      </w:r>
-      <w:proofErr w:type="gramStart"/>
-      <w:r>
+        <w:t xml:space="preserve"> objects in the model. </w:t>
+      </w:r>
+    </w:p>
+    <w:p>
+      <w:pPr>
+        <w:pStyle w:val="Heading3"/>
+        <w:rPr>
+          <w:rFonts w:asciiTheme="minorHAnsi" w:hAnsiTheme="minorHAnsi"/>
+          <w:sz w:val="24"/>
+          <w:szCs w:val="24"/>
+        </w:rPr>
+      </w:pPr>
+      <w:r>
+        <w:rPr>
+          <w:rFonts w:asciiTheme="minorHAnsi" w:hAnsiTheme="minorHAnsi"/>
+          <w:sz w:val="24"/>
+          <w:szCs w:val="24"/>
+        </w:rPr>
+        <w:t>Not Applicable</w:t>
+      </w:r>
+      <w:r>
+        <w:rPr>
+          <w:rFonts w:asciiTheme="minorHAnsi" w:hAnsiTheme="minorHAnsi"/>
+          <w:sz w:val="24"/>
+          <w:szCs w:val="24"/>
+        </w:rPr>
+        <w:t xml:space="preserve"> Messages</w:t>
+      </w:r>
+    </w:p>
+    <w:p>
+      <w:pPr>
+        <w:pStyle w:val="Heading3"/>
         <w:rPr>
           <w:rFonts w:asciiTheme="minorHAnsi" w:eastAsiaTheme="minorEastAsia" w:hAnsiTheme="minorHAnsi" w:cstheme="minorBidi"/>
           <w:b w:val="0"/>
@@ -1015,39 +988,8 @@
           <w:sz w:val="24"/>
           <w:szCs w:val="24"/>
         </w:rPr>
-        <w:t>… }</w:t>
-      </w:r>
-      <w:proofErr w:type="gramEnd"/>
-    </w:p>
-    <w:p>
-      <w:pPr>
-        <w:pStyle w:val="Heading3"/>
-        <w:rPr>
-          <w:rFonts w:asciiTheme="minorHAnsi" w:hAnsiTheme="minorHAnsi"/>
-          <w:sz w:val="24"/>
-          <w:szCs w:val="24"/>
-        </w:rPr>
-      </w:pPr>
-      <w:r>
-        <w:rPr>
-          <w:rFonts w:asciiTheme="minorHAnsi" w:hAnsiTheme="minorHAnsi"/>
-          <w:sz w:val="24"/>
-          <w:szCs w:val="24"/>
-        </w:rPr>
-        <w:t>Not Applicable</w:t>
-      </w:r>
-      <w:r>
-        <w:rPr>
-          <w:rFonts w:asciiTheme="minorHAnsi" w:hAnsiTheme="minorHAnsi"/>
-          <w:sz w:val="24"/>
-          <w:szCs w:val="24"/>
-        </w:rPr>
-        <w:t xml:space="preserve"> Messages</w:t>
-      </w:r>
-    </w:p>
-    <w:p>
-      <w:pPr>
-        <w:pStyle w:val="Heading3"/>
+      </w:pPr>
+      <w:r>
         <w:rPr>
           <w:rFonts w:asciiTheme="minorHAnsi" w:eastAsiaTheme="minorEastAsia" w:hAnsiTheme="minorHAnsi" w:cstheme="minorBidi"/>
           <w:b w:val="0"/>
@@ -1056,7 +998,9 @@
           <w:sz w:val="24"/>
           <w:szCs w:val="24"/>
         </w:rPr>
-      </w:pPr>
+        <w:t>The measure is not applicable due to absence of valid object '</w:t>
+      </w:r>
+      <w:proofErr w:type="spellStart"/>
       <w:r>
         <w:rPr>
           <w:rFonts w:asciiTheme="minorHAnsi" w:eastAsiaTheme="minorEastAsia" w:hAnsiTheme="minorHAnsi" w:cstheme="minorBidi"/>
@@ -1066,9 +1010,9 @@
           <w:sz w:val="24"/>
           <w:szCs w:val="24"/>
         </w:rPr>
-        <w:t>The measure is not applicable due to absence of valid object '</w:t>
-      </w:r>
-      <w:proofErr w:type="spellStart"/>
+        <w:t>OS</w:t>
+      </w:r>
+      <w:proofErr w:type="gramStart"/>
       <w:r>
         <w:rPr>
           <w:rFonts w:asciiTheme="minorHAnsi" w:eastAsiaTheme="minorEastAsia" w:hAnsiTheme="minorHAnsi" w:cstheme="minorBidi"/>
@@ -1078,9 +1022,9 @@
           <w:sz w:val="24"/>
           <w:szCs w:val="24"/>
         </w:rPr>
-        <w:t>OS</w:t>
-      </w:r>
-      <w:proofErr w:type="gramStart"/>
+        <w:t>:CoilHeatingDXSingleSpeed</w:t>
+      </w:r>
+      <w:proofErr w:type="spellEnd"/>
       <w:r>
         <w:rPr>
           <w:rFonts w:asciiTheme="minorHAnsi" w:eastAsiaTheme="minorEastAsia" w:hAnsiTheme="minorHAnsi" w:cstheme="minorBidi"/>
@@ -1090,9 +1034,9 @@
           <w:sz w:val="24"/>
           <w:szCs w:val="24"/>
         </w:rPr>
-        <w:t>:CoilHeatingDXSingleSpeed</w:t>
-      </w:r>
-      <w:proofErr w:type="spellEnd"/>
+        <w:t>'</w:t>
+      </w:r>
+      <w:proofErr w:type="gramEnd"/>
       <w:r>
         <w:rPr>
           <w:rFonts w:asciiTheme="minorHAnsi" w:eastAsiaTheme="minorEastAsia" w:hAnsiTheme="minorHAnsi" w:cstheme="minorBidi"/>
@@ -1102,18 +1046,6 @@
           <w:sz w:val="24"/>
           <w:szCs w:val="24"/>
         </w:rPr>
-        <w:t>'</w:t>
-      </w:r>
-      <w:proofErr w:type="gramEnd"/>
-      <w:r>
-        <w:rPr>
-          <w:rFonts w:asciiTheme="minorHAnsi" w:eastAsiaTheme="minorEastAsia" w:hAnsiTheme="minorHAnsi" w:cstheme="minorBidi"/>
-          <w:b w:val="0"/>
-          <w:bCs w:val="0"/>
-          <w:color w:val="auto"/>
-          <w:sz w:val="24"/>
-          <w:szCs w:val="24"/>
-        </w:rPr>
         <w:t xml:space="preserve"> .</w:t>
       </w:r>
     </w:p>
@@ -1143,323 +1075,27 @@
         <w:t xml:space="preserve"> Messages</w:t>
       </w:r>
     </w:p>
-    <w:p>
-      <w:pPr>
-        <w:pStyle w:val="ListParagraph"/>
-        <w:numPr>
-          <w:ilvl w:val="0"/>
-          <w:numId w:val="11"/>
-        </w:numPr>
-        <w:rPr>
-          <w:sz w:val="24"/>
-          <w:szCs w:val="24"/>
-        </w:rPr>
-      </w:pPr>
-      <w:r>
-        <w:rPr>
-          <w:sz w:val="24"/>
-          <w:szCs w:val="24"/>
-        </w:rPr>
-        <w:t xml:space="preserve">If an </w:t>
-      </w:r>
-      <w:proofErr w:type="spellStart"/>
-      <w:r>
-        <w:rPr>
-          <w:sz w:val="24"/>
-          <w:szCs w:val="24"/>
-        </w:rPr>
-        <w:t>OS</w:t>
-      </w:r>
-      <w:proofErr w:type="gramStart"/>
-      <w:r>
-        <w:rPr>
-          <w:sz w:val="24"/>
-          <w:szCs w:val="24"/>
-        </w:rPr>
-        <w:t>:CoilHeatingDXSingleSpeed</w:t>
-      </w:r>
-      <w:r>
-        <w:rPr>
-          <w:sz w:val="24"/>
-          <w:szCs w:val="24"/>
-        </w:rPr>
-        <w:t>.RatedTotalHeatingCapacity</w:t>
-      </w:r>
-      <w:proofErr w:type="spellEnd"/>
-      <w:proofErr w:type="gramEnd"/>
+    <w:p/>
+    <w:p>
+      <w:pPr>
+        <w:rPr>
+          <w:sz w:val="24"/>
+          <w:szCs w:val="24"/>
+        </w:rPr>
+      </w:pPr>
+      <w:r>
+        <w:rPr>
+          <w:sz w:val="24"/>
+          <w:szCs w:val="24"/>
+        </w:rPr>
+        <w:t>N/A</w:t>
+      </w:r>
       <w:r>
         <w:rPr>
           <w:sz w:val="24"/>
           <w:szCs w:val="24"/>
         </w:rPr>
         <w:t xml:space="preserve"> </w:t>
-      </w:r>
-      <w:r>
-        <w:rPr>
-          <w:sz w:val="24"/>
-          <w:szCs w:val="24"/>
-        </w:rPr>
-        <w:t>=</w:t>
-      </w:r>
-      <w:r>
-        <w:rPr>
-          <w:sz w:val="24"/>
-          <w:szCs w:val="24"/>
-        </w:rPr>
-        <w:t xml:space="preserve"> </w:t>
-      </w:r>
-      <w:proofErr w:type="spellStart"/>
-      <w:r>
-        <w:rPr>
-          <w:sz w:val="24"/>
-          <w:szCs w:val="24"/>
-        </w:rPr>
-        <w:t>Autosized</w:t>
-      </w:r>
-      <w:proofErr w:type="spellEnd"/>
-      <w:r>
-        <w:rPr>
-          <w:sz w:val="24"/>
-          <w:szCs w:val="24"/>
-        </w:rPr>
-        <w:t xml:space="preserve"> then write </w:t>
-      </w:r>
-      <w:r>
-        <w:rPr>
-          <w:sz w:val="24"/>
-          <w:szCs w:val="24"/>
-        </w:rPr>
-        <w:t>warning message: “</w:t>
-      </w:r>
-      <w:proofErr w:type="spellStart"/>
-      <w:r>
-        <w:rPr>
-          <w:sz w:val="24"/>
-          <w:szCs w:val="24"/>
-        </w:rPr>
-        <w:t>ccASHP</w:t>
-      </w:r>
-      <w:proofErr w:type="spellEnd"/>
-      <w:r>
-        <w:rPr>
-          <w:sz w:val="24"/>
-          <w:szCs w:val="24"/>
-        </w:rPr>
-        <w:t xml:space="preserve"> performance curves used for </w:t>
-      </w:r>
-      <w:proofErr w:type="spellStart"/>
-      <w:r>
-        <w:rPr>
-          <w:sz w:val="24"/>
-          <w:szCs w:val="24"/>
-        </w:rPr>
-        <w:t>autosized</w:t>
-      </w:r>
-      <w:proofErr w:type="spellEnd"/>
-      <w:r>
-        <w:rPr>
-          <w:sz w:val="24"/>
-          <w:szCs w:val="24"/>
-        </w:rPr>
-        <w:t xml:space="preserve"> heating coil named {</w:t>
-      </w:r>
-      <w:proofErr w:type="spellStart"/>
-      <w:r>
-        <w:rPr>
-          <w:sz w:val="24"/>
-          <w:szCs w:val="24"/>
-        </w:rPr>
-        <w:t>OS:CoilHeatingDXSingleSpeed.name</w:t>
-      </w:r>
-      <w:proofErr w:type="spellEnd"/>
-      <w:r>
-        <w:rPr>
-          <w:sz w:val="24"/>
-          <w:szCs w:val="24"/>
-        </w:rPr>
-        <w:t xml:space="preserve">} were developed using equipment with capacities of 65 </w:t>
-      </w:r>
-      <w:proofErr w:type="spellStart"/>
-      <w:r>
-        <w:rPr>
-          <w:sz w:val="24"/>
-          <w:szCs w:val="24"/>
-        </w:rPr>
-        <w:t>kBtu</w:t>
-      </w:r>
-      <w:proofErr w:type="spellEnd"/>
-      <w:r>
-        <w:rPr>
-          <w:sz w:val="24"/>
-          <w:szCs w:val="24"/>
-        </w:rPr>
-        <w:t>/</w:t>
-      </w:r>
-      <w:proofErr w:type="spellStart"/>
-      <w:r>
-        <w:rPr>
-          <w:sz w:val="24"/>
-          <w:szCs w:val="24"/>
-        </w:rPr>
-        <w:t>hr</w:t>
-      </w:r>
-      <w:proofErr w:type="spellEnd"/>
-      <w:r>
-        <w:rPr>
-          <w:sz w:val="24"/>
-          <w:szCs w:val="24"/>
-        </w:rPr>
-        <w:t xml:space="preserve"> or smaller. Simulation results for larger capacity DX heating coils may not represent performance available in the marketplace. </w:t>
-      </w:r>
-    </w:p>
-    <w:p>
-      <w:pPr>
-        <w:pStyle w:val="ListParagraph"/>
-        <w:rPr>
-          <w:sz w:val="24"/>
-          <w:szCs w:val="24"/>
-        </w:rPr>
-      </w:pPr>
-    </w:p>
-    <w:p>
-      <w:pPr>
-        <w:pStyle w:val="ListParagraph"/>
-        <w:numPr>
-          <w:ilvl w:val="0"/>
-          <w:numId w:val="11"/>
-        </w:numPr>
-        <w:rPr>
-          <w:sz w:val="24"/>
-          <w:szCs w:val="24"/>
-        </w:rPr>
-      </w:pPr>
-      <w:r>
-        <w:rPr>
-          <w:sz w:val="24"/>
-          <w:szCs w:val="24"/>
-        </w:rPr>
-        <w:t xml:space="preserve">If an </w:t>
-      </w:r>
-      <w:proofErr w:type="spellStart"/>
-      <w:r>
-        <w:rPr>
-          <w:sz w:val="24"/>
-          <w:szCs w:val="24"/>
-        </w:rPr>
-        <w:t>OS</w:t>
-      </w:r>
-      <w:proofErr w:type="gramStart"/>
-      <w:r>
-        <w:rPr>
-          <w:sz w:val="24"/>
-          <w:szCs w:val="24"/>
-        </w:rPr>
-        <w:t>:CoilHeatingDXSingleSpeed.RatedTotalHeatingCapacity</w:t>
-      </w:r>
-      <w:proofErr w:type="spellEnd"/>
-      <w:proofErr w:type="gramEnd"/>
-      <w:r>
-        <w:rPr>
-          <w:sz w:val="24"/>
-          <w:szCs w:val="24"/>
-        </w:rPr>
-        <w:t xml:space="preserve"> &gt; 65 </w:t>
-      </w:r>
-      <w:proofErr w:type="spellStart"/>
-      <w:r>
-        <w:rPr>
-          <w:sz w:val="24"/>
-          <w:szCs w:val="24"/>
-        </w:rPr>
-        <w:t>kBtu</w:t>
-      </w:r>
-      <w:proofErr w:type="spellEnd"/>
-      <w:r>
-        <w:rPr>
-          <w:sz w:val="24"/>
-          <w:szCs w:val="24"/>
-        </w:rPr>
-        <w:t>/</w:t>
-      </w:r>
-      <w:proofErr w:type="spellStart"/>
-      <w:r>
-        <w:rPr>
-          <w:sz w:val="24"/>
-          <w:szCs w:val="24"/>
-        </w:rPr>
-        <w:t>Hr</w:t>
-      </w:r>
-      <w:proofErr w:type="spellEnd"/>
-      <w:r>
-        <w:rPr>
-          <w:sz w:val="24"/>
-          <w:szCs w:val="24"/>
-        </w:rPr>
-        <w:t xml:space="preserve"> then write warning message: “</w:t>
-      </w:r>
-      <w:proofErr w:type="spellStart"/>
-      <w:r>
-        <w:rPr>
-          <w:sz w:val="24"/>
-          <w:szCs w:val="24"/>
-        </w:rPr>
-        <w:t>ccASHP</w:t>
-      </w:r>
-      <w:proofErr w:type="spellEnd"/>
-      <w:r>
-        <w:rPr>
-          <w:sz w:val="24"/>
-          <w:szCs w:val="24"/>
-        </w:rPr>
-        <w:t xml:space="preserve"> performance curves used for { </w:t>
-      </w:r>
-      <w:proofErr w:type="spellStart"/>
-      <w:r>
-        <w:rPr>
-          <w:sz w:val="24"/>
-          <w:szCs w:val="24"/>
-        </w:rPr>
-        <w:t>OS:CoilHeatingDXSingleSpeed.name</w:t>
-      </w:r>
-      <w:proofErr w:type="spellEnd"/>
-      <w:r>
-        <w:rPr>
-          <w:sz w:val="24"/>
-          <w:szCs w:val="24"/>
-        </w:rPr>
-        <w:t xml:space="preserve">} were developed using equipment with capacities of 65 </w:t>
-      </w:r>
-      <w:proofErr w:type="spellStart"/>
-      <w:r>
-        <w:rPr>
-          <w:sz w:val="24"/>
-          <w:szCs w:val="24"/>
-        </w:rPr>
-        <w:t>kBtu</w:t>
-      </w:r>
-      <w:proofErr w:type="spellEnd"/>
-      <w:r>
-        <w:rPr>
-          <w:sz w:val="24"/>
-          <w:szCs w:val="24"/>
-        </w:rPr>
-        <w:t>/</w:t>
-      </w:r>
-      <w:proofErr w:type="spellStart"/>
-      <w:r>
-        <w:rPr>
-          <w:sz w:val="24"/>
-          <w:szCs w:val="24"/>
-        </w:rPr>
-        <w:t>hr</w:t>
-      </w:r>
-      <w:proofErr w:type="spellEnd"/>
-      <w:r>
-        <w:rPr>
-          <w:sz w:val="24"/>
-          <w:szCs w:val="24"/>
-        </w:rPr>
-        <w:t xml:space="preserve"> or smaller. Simulation results for larger capacity DX heating coils may not represent performance available in the marketplace. </w:t>
       </w:r>
     </w:p>
     <w:p>
@@ -1722,7 +1358,6 @@
           <w:sz w:val="24"/>
           <w:szCs w:val="24"/>
         </w:rPr>
-        <w:lastRenderedPageBreak/>
         <w:t xml:space="preserve">For each qualified </w:t>
       </w:r>
       <w:proofErr w:type="spellStart"/>
@@ -2049,6 +1684,7 @@
           <w:sz w:val="24"/>
           <w:szCs w:val="24"/>
         </w:rPr>
+        <w:lastRenderedPageBreak/>
         <w:t xml:space="preserve">Regression techniques will be used to develop generalized performance curves for </w:t>
       </w:r>
       <w:proofErr w:type="spellStart"/>
@@ -2083,7 +1719,7 @@
         </w:rPr>
         <w:t xml:space="preserve"> based on data published here: </w:t>
       </w:r>
-      <w:hyperlink r:id="rId10" w:history="1">
+      <w:hyperlink r:id="rId9" w:history="1">
         <w:r>
           <w:rPr>
             <w:rStyle w:val="Hyperlink"/>
@@ -2165,60 +1801,12 @@
           <w:szCs w:val="24"/>
         </w:rPr>
       </w:pPr>
-    </w:p>
-    <w:p>
-      <w:pPr>
-        <w:pStyle w:val="Heading3"/>
+      <w:r>
         <w:rPr>
           <w:rFonts w:asciiTheme="minorHAnsi" w:hAnsiTheme="minorHAnsi"/>
           <w:sz w:val="24"/>
           <w:szCs w:val="24"/>
         </w:rPr>
-      </w:pPr>
-    </w:p>
-    <w:p>
-      <w:pPr>
-        <w:pStyle w:val="Heading3"/>
-        <w:rPr>
-          <w:rFonts w:asciiTheme="minorHAnsi" w:hAnsiTheme="minorHAnsi"/>
-          <w:sz w:val="24"/>
-          <w:szCs w:val="24"/>
-        </w:rPr>
-      </w:pPr>
-    </w:p>
-    <w:p/>
-    <w:p/>
-    <w:p/>
-    <w:p/>
-    <w:p/>
-    <w:p/>
-    <w:p/>
-    <w:p/>
-    <w:p>
-      <w:pPr>
-        <w:pStyle w:val="Heading3"/>
-        <w:rPr>
-          <w:rFonts w:asciiTheme="minorHAnsi" w:hAnsiTheme="minorHAnsi"/>
-          <w:sz w:val="24"/>
-          <w:szCs w:val="24"/>
-        </w:rPr>
-      </w:pPr>
-    </w:p>
-    <w:p>
-      <w:pPr>
-        <w:pStyle w:val="Heading3"/>
-        <w:rPr>
-          <w:rFonts w:asciiTheme="minorHAnsi" w:hAnsiTheme="minorHAnsi"/>
-          <w:sz w:val="24"/>
-          <w:szCs w:val="24"/>
-        </w:rPr>
-      </w:pPr>
-      <w:r>
-        <w:rPr>
-          <w:rFonts w:asciiTheme="minorHAnsi" w:hAnsiTheme="minorHAnsi"/>
-          <w:sz w:val="24"/>
-          <w:szCs w:val="24"/>
-        </w:rPr>
         <w:t>Tests</w:t>
       </w:r>
     </w:p>
@@ -2239,6 +1827,104 @@
         </w:rPr>
         <w:t>This measure applies to:</w:t>
       </w:r>
+    </w:p>
+    <w:p>
+      <w:pPr>
+        <w:pStyle w:val="ListParagraph"/>
+        <w:numPr>
+          <w:ilvl w:val="0"/>
+          <w:numId w:val="17"/>
+        </w:numPr>
+        <w:spacing w:after="0"/>
+        <w:rPr>
+          <w:b/>
+          <w:sz w:val="24"/>
+          <w:szCs w:val="24"/>
+        </w:rPr>
+      </w:pPr>
+      <w:r>
+        <w:rPr>
+          <w:b/>
+          <w:sz w:val="24"/>
+          <w:szCs w:val="24"/>
+        </w:rPr>
+        <w:t>Small Office</w:t>
+      </w:r>
+    </w:p>
+    <w:p>
+      <w:pPr>
+        <w:spacing w:after="0"/>
+        <w:ind w:left="360"/>
+        <w:rPr>
+          <w:b/>
+          <w:sz w:val="24"/>
+          <w:szCs w:val="24"/>
+        </w:rPr>
+      </w:pPr>
+      <w:r>
+        <w:rPr>
+          <w:noProof/>
+        </w:rPr>
+        <w:drawing>
+          <wp:inline distT="0" distB="0" distL="0" distR="0" wp14:anchorId="03952EFE" wp14:editId="0D386718">
+            <wp:extent cx="5943600" cy="4159250"/>
+            <wp:effectExtent l="0" t="0" r="0" b="0"/>
+            <wp:docPr id="8" name="Picture 8" descr="C:\Users\cbalbach\AppData\Local\Temp\SNAGHTML2a4a37df.PNG"/>
+            <wp:cNvGraphicFramePr>
+              <a:graphicFrameLocks xmlns:a="http://schemas.openxmlformats.org/drawingml/2006/main" noChangeAspect="1"/>
+            </wp:cNvGraphicFramePr>
+            <a:graphic xmlns:a="http://schemas.openxmlformats.org/drawingml/2006/main">
+              <a:graphicData uri="http://schemas.openxmlformats.org/drawingml/2006/picture">
+                <pic:pic xmlns:pic="http://schemas.openxmlformats.org/drawingml/2006/picture">
+                  <pic:nvPicPr>
+                    <pic:cNvPr id="0" name="Picture 1" descr="C:\Users\cbalbach\AppData\Local\Temp\SNAGHTML2a4a37df.PNG"/>
+                    <pic:cNvPicPr>
+                      <a:picLocks noChangeAspect="1" noChangeArrowheads="1"/>
+                    </pic:cNvPicPr>
+                  </pic:nvPicPr>
+                  <pic:blipFill>
+                    <a:blip r:embed="rId10">
+                      <a:extLst>
+                        <a:ext uri="{28A0092B-C50C-407E-A947-70E740481C1C}">
+                          <a14:useLocalDpi xmlns:a14="http://schemas.microsoft.com/office/drawing/2010/main" val="0"/>
+                        </a:ext>
+                      </a:extLst>
+                    </a:blip>
+                    <a:srcRect/>
+                    <a:stretch>
+                      <a:fillRect/>
+                    </a:stretch>
+                  </pic:blipFill>
+                  <pic:spPr bwMode="auto">
+                    <a:xfrm>
+                      <a:off x="0" y="0"/>
+                      <a:ext cx="5943600" cy="4159250"/>
+                    </a:xfrm>
+                    <a:prstGeom prst="rect">
+                      <a:avLst/>
+                    </a:prstGeom>
+                    <a:noFill/>
+                    <a:ln>
+                      <a:noFill/>
+                    </a:ln>
+                  </pic:spPr>
+                </pic:pic>
+              </a:graphicData>
+            </a:graphic>
+          </wp:inline>
+        </w:drawing>
+      </w:r>
+    </w:p>
+    <w:p>
+      <w:pPr>
+        <w:spacing w:after="0"/>
+        <w:ind w:left="360"/>
+        <w:rPr>
+          <w:b/>
+          <w:sz w:val="24"/>
+          <w:szCs w:val="24"/>
+        </w:rPr>
+      </w:pPr>
     </w:p>
     <w:p>
       <w:pPr>
@@ -2296,9 +1982,11 @@
       </w:pPr>
       <w:r>
         <w:rPr>
-          <w:sz w:val="24"/>
-          <w:szCs w:val="24"/>
-        </w:rPr>
+          <w:noProof/>
+          <w:sz w:val="24"/>
+          <w:szCs w:val="24"/>
+        </w:rPr>
+        <w:lastRenderedPageBreak/>
         <w:drawing>
           <wp:inline distT="0" distB="0" distL="0" distR="0" wp14:anchorId="5AC87A70" wp14:editId="580E1365">
             <wp:extent cx="4615891" cy="3222739"/>
@@ -2366,6 +2054,7 @@
       </w:pPr>
       <w:r>
         <w:rPr>
+          <w:noProof/>
           <w:sz w:val="24"/>
           <w:szCs w:val="24"/>
         </w:rPr>
@@ -2423,7 +2112,6 @@
           <w:sz w:val="24"/>
           <w:szCs w:val="24"/>
         </w:rPr>
-        <w:lastRenderedPageBreak/>
         <w:t>Hospital</w:t>
       </w:r>
     </w:p>
@@ -2517,9 +2205,11 @@
       </w:pPr>
       <w:r>
         <w:rPr>
-          <w:sz w:val="24"/>
-          <w:szCs w:val="24"/>
-        </w:rPr>
+          <w:noProof/>
+          <w:sz w:val="24"/>
+          <w:szCs w:val="24"/>
+        </w:rPr>
+        <w:lastRenderedPageBreak/>
         <w:drawing>
           <wp:inline distT="0" distB="0" distL="0" distR="0" wp14:anchorId="23928DC7" wp14:editId="4855DDF0">
             <wp:extent cx="4605673" cy="3233319"/>
@@ -2654,23 +2344,24 @@
           <w:sz w:val="24"/>
           <w:szCs w:val="24"/>
         </w:rPr>
+        <w:t xml:space="preserve">Primary School </w:t>
+      </w:r>
+    </w:p>
+    <w:p>
+      <w:pPr>
+        <w:pStyle w:val="ListParagraph"/>
+        <w:rPr>
+          <w:sz w:val="24"/>
+          <w:szCs w:val="24"/>
+        </w:rPr>
+      </w:pPr>
+      <w:r>
+        <w:rPr>
+          <w:noProof/>
+          <w:sz w:val="24"/>
+          <w:szCs w:val="24"/>
+        </w:rPr>
         <w:lastRenderedPageBreak/>
-        <w:t xml:space="preserve">Primary School </w:t>
-      </w:r>
-    </w:p>
-    <w:p>
-      <w:pPr>
-        <w:pStyle w:val="ListParagraph"/>
-        <w:rPr>
-          <w:sz w:val="24"/>
-          <w:szCs w:val="24"/>
-        </w:rPr>
-      </w:pPr>
-      <w:r>
-        <w:rPr>
-          <w:sz w:val="24"/>
-          <w:szCs w:val="24"/>
-        </w:rPr>
         <w:drawing>
           <wp:inline distT="0" distB="0" distL="0" distR="0" wp14:anchorId="114531CD" wp14:editId="26944A09">
             <wp:extent cx="4396435" cy="3088308"/>
@@ -2838,6 +2529,7 @@
       </w:pPr>
       <w:r>
         <w:rPr>
+          <w:noProof/>
           <w:sz w:val="24"/>
           <w:szCs w:val="24"/>
         </w:rPr>
@@ -2890,73 +2582,11 @@
     <w:p>
       <w:pPr>
         <w:pStyle w:val="ListParagraph"/>
-        <w:numPr>
-          <w:ilvl w:val="0"/>
-          <w:numId w:val="12"/>
-        </w:numPr>
-        <w:rPr>
-          <w:sz w:val="24"/>
-          <w:szCs w:val="24"/>
-        </w:rPr>
-      </w:pPr>
-      <w:r>
-        <w:rPr>
-          <w:sz w:val="24"/>
-          <w:szCs w:val="24"/>
-        </w:rPr>
-        <w:lastRenderedPageBreak/>
-        <w:t>Small Office</w:t>
-      </w:r>
-    </w:p>
-    <w:p>
-      <w:pPr>
-        <w:pStyle w:val="ListParagraph"/>
-        <w:rPr>
-          <w:sz w:val="24"/>
-          <w:szCs w:val="24"/>
-        </w:rPr>
-      </w:pPr>
-      <w:r>
-        <w:rPr>
-          <w:sz w:val="24"/>
-          <w:szCs w:val="24"/>
-        </w:rPr>
-        <w:drawing>
-          <wp:inline distT="0" distB="0" distL="0" distR="0" wp14:anchorId="27D09E94" wp14:editId="09606238">
-            <wp:extent cx="4967020" cy="3529980"/>
-            <wp:effectExtent l="0" t="0" r="5080" b="0"/>
-            <wp:docPr id="7" name="Picture 7"/>
-            <wp:cNvGraphicFramePr>
-              <a:graphicFrameLocks xmlns:a="http://schemas.openxmlformats.org/drawingml/2006/main" noChangeAspect="1"/>
-            </wp:cNvGraphicFramePr>
-            <a:graphic xmlns:a="http://schemas.openxmlformats.org/drawingml/2006/main">
-              <a:graphicData uri="http://schemas.openxmlformats.org/drawingml/2006/picture">
-                <pic:pic xmlns:pic="http://schemas.openxmlformats.org/drawingml/2006/picture">
-                  <pic:nvPicPr>
-                    <pic:cNvPr id="0" name=""/>
-                    <pic:cNvPicPr/>
-                  </pic:nvPicPr>
-                  <pic:blipFill>
-                    <a:blip r:embed="rId17"/>
-                    <a:stretch>
-                      <a:fillRect/>
-                    </a:stretch>
-                  </pic:blipFill>
-                  <pic:spPr>
-                    <a:xfrm>
-                      <a:off x="0" y="0"/>
-                      <a:ext cx="4970727" cy="3532614"/>
-                    </a:xfrm>
-                    <a:prstGeom prst="rect">
-                      <a:avLst/>
-                    </a:prstGeom>
-                  </pic:spPr>
-                </pic:pic>
-              </a:graphicData>
-            </a:graphic>
-          </wp:inline>
-        </w:drawing>
-      </w:r>
+        <w:rPr>
+          <w:sz w:val="24"/>
+          <w:szCs w:val="24"/>
+        </w:rPr>
+      </w:pPr>
     </w:p>
     <w:p>
       <w:pPr>
@@ -3087,7 +2717,31 @@
           <w:szCs w:val="24"/>
         </w:rPr>
       </w:pPr>
-      <w:hyperlink r:id="rId18" w:history="1">
+      <w:proofErr w:type="spellStart"/>
+      <w:r>
+        <w:t>BeOPT</w:t>
+      </w:r>
+      <w:proofErr w:type="spellEnd"/>
+      <w:r>
+        <w:t xml:space="preserve"> v2.4. – Models and internal documentation for split heat plump performance</w:t>
+      </w:r>
+    </w:p>
+    <w:p>
+      <w:pPr>
+        <w:pStyle w:val="ListParagraph"/>
+        <w:numPr>
+          <w:ilvl w:val="0"/>
+          <w:numId w:val="16"/>
+        </w:numPr>
+        <w:rPr>
+          <w:sz w:val="24"/>
+          <w:szCs w:val="24"/>
+        </w:rPr>
+      </w:pPr>
+      <w:r>
+        <w:t xml:space="preserve"> </w:t>
+      </w:r>
+      <w:hyperlink r:id="rId17" w:history="1">
         <w:r>
           <w:rPr>
             <w:rStyle w:val="Hyperlink"/>
@@ -3119,7 +2773,7 @@
       </w:r>
     </w:p>
     <w:sectPr>
-      <w:footerReference w:type="default" r:id="rId19"/>
+      <w:footerReference w:type="default" r:id="rId18"/>
       <w:pgSz w:w="12240" w:h="15840"/>
       <w:pgMar w:top="1440" w:right="1440" w:bottom="1440" w:left="1440" w:header="720" w:footer="720" w:gutter="0"/>
       <w:cols w:space="720"/>
@@ -3326,6 +2980,95 @@
     </w:lvl>
   </w:abstractNum>
   <w:abstractNum w:abstractNumId="1">
+    <w:nsid w:val="13B66FF7"/>
+    <w:multiLevelType w:val="hybridMultilevel"/>
+    <w:tmpl w:val="32ECF7F2"/>
+    <w:lvl w:ilvl="0" w:tplc="04090011">
+      <w:start w:val="1"/>
+      <w:numFmt w:val="decimal"/>
+      <w:lvlText w:val="%1)"/>
+      <w:lvlJc w:val="left"/>
+      <w:pPr>
+        <w:ind w:left="720" w:hanging="360"/>
+      </w:pPr>
+      <w:rPr>
+        <w:rFonts w:hint="default"/>
+      </w:rPr>
+    </w:lvl>
+    <w:lvl w:ilvl="1" w:tplc="04090019" w:tentative="1">
+      <w:start w:val="1"/>
+      <w:numFmt w:val="lowerLetter"/>
+      <w:lvlText w:val="%2."/>
+      <w:lvlJc w:val="left"/>
+      <w:pPr>
+        <w:ind w:left="1440" w:hanging="360"/>
+      </w:pPr>
+    </w:lvl>
+    <w:lvl w:ilvl="2" w:tplc="0409001B" w:tentative="1">
+      <w:start w:val="1"/>
+      <w:numFmt w:val="lowerRoman"/>
+      <w:lvlText w:val="%3."/>
+      <w:lvlJc w:val="right"/>
+      <w:pPr>
+        <w:ind w:left="2160" w:hanging="180"/>
+      </w:pPr>
+    </w:lvl>
+    <w:lvl w:ilvl="3" w:tplc="0409000F" w:tentative="1">
+      <w:start w:val="1"/>
+      <w:numFmt w:val="decimal"/>
+      <w:lvlText w:val="%4."/>
+      <w:lvlJc w:val="left"/>
+      <w:pPr>
+        <w:ind w:left="2880" w:hanging="360"/>
+      </w:pPr>
+    </w:lvl>
+    <w:lvl w:ilvl="4" w:tplc="04090019" w:tentative="1">
+      <w:start w:val="1"/>
+      <w:numFmt w:val="lowerLetter"/>
+      <w:lvlText w:val="%5."/>
+      <w:lvlJc w:val="left"/>
+      <w:pPr>
+        <w:ind w:left="3600" w:hanging="360"/>
+      </w:pPr>
+    </w:lvl>
+    <w:lvl w:ilvl="5" w:tplc="0409001B" w:tentative="1">
+      <w:start w:val="1"/>
+      <w:numFmt w:val="lowerRoman"/>
+      <w:lvlText w:val="%6."/>
+      <w:lvlJc w:val="right"/>
+      <w:pPr>
+        <w:ind w:left="4320" w:hanging="180"/>
+      </w:pPr>
+    </w:lvl>
+    <w:lvl w:ilvl="6" w:tplc="0409000F" w:tentative="1">
+      <w:start w:val="1"/>
+      <w:numFmt w:val="decimal"/>
+      <w:lvlText w:val="%7."/>
+      <w:lvlJc w:val="left"/>
+      <w:pPr>
+        <w:ind w:left="5040" w:hanging="360"/>
+      </w:pPr>
+    </w:lvl>
+    <w:lvl w:ilvl="7" w:tplc="04090019" w:tentative="1">
+      <w:start w:val="1"/>
+      <w:numFmt w:val="lowerLetter"/>
+      <w:lvlText w:val="%8."/>
+      <w:lvlJc w:val="left"/>
+      <w:pPr>
+        <w:ind w:left="5760" w:hanging="360"/>
+      </w:pPr>
+    </w:lvl>
+    <w:lvl w:ilvl="8" w:tplc="0409001B" w:tentative="1">
+      <w:start w:val="1"/>
+      <w:numFmt w:val="lowerRoman"/>
+      <w:lvlText w:val="%9."/>
+      <w:lvlJc w:val="right"/>
+      <w:pPr>
+        <w:ind w:left="6480" w:hanging="180"/>
+      </w:pPr>
+    </w:lvl>
+  </w:abstractNum>
+  <w:abstractNum w:abstractNumId="2">
     <w:nsid w:val="1A100503"/>
     <w:multiLevelType w:val="hybridMultilevel"/>
     <w:tmpl w:val="F0349214"/>
@@ -3438,7 +3181,7 @@
       </w:rPr>
     </w:lvl>
   </w:abstractNum>
-  <w:abstractNum w:abstractNumId="2">
+  <w:abstractNum w:abstractNumId="3">
     <w:nsid w:val="214E72BF"/>
     <w:multiLevelType w:val="hybridMultilevel"/>
     <w:tmpl w:val="A4D07084"/>
@@ -3551,7 +3294,7 @@
       </w:rPr>
     </w:lvl>
   </w:abstractNum>
-  <w:abstractNum w:abstractNumId="3">
+  <w:abstractNum w:abstractNumId="4">
     <w:nsid w:val="216F6153"/>
     <w:multiLevelType w:val="hybridMultilevel"/>
     <w:tmpl w:val="D0806956"/>
@@ -3637,7 +3380,7 @@
       </w:pPr>
     </w:lvl>
   </w:abstractNum>
-  <w:abstractNum w:abstractNumId="4">
+  <w:abstractNum w:abstractNumId="5">
     <w:nsid w:val="27330555"/>
     <w:multiLevelType w:val="hybridMultilevel"/>
     <w:tmpl w:val="06CC2DBE"/>
@@ -3726,7 +3469,7 @@
       </w:pPr>
     </w:lvl>
   </w:abstractNum>
-  <w:abstractNum w:abstractNumId="5">
+  <w:abstractNum w:abstractNumId="6">
     <w:nsid w:val="2EE950D5"/>
     <w:multiLevelType w:val="hybridMultilevel"/>
     <w:tmpl w:val="84AADF76"/>
@@ -3812,7 +3555,7 @@
       </w:pPr>
     </w:lvl>
   </w:abstractNum>
-  <w:abstractNum w:abstractNumId="6">
+  <w:abstractNum w:abstractNumId="7">
     <w:nsid w:val="3E923479"/>
     <w:multiLevelType w:val="hybridMultilevel"/>
     <w:tmpl w:val="90FA3C22"/>
@@ -3925,7 +3668,7 @@
       </w:rPr>
     </w:lvl>
   </w:abstractNum>
-  <w:abstractNum w:abstractNumId="7">
+  <w:abstractNum w:abstractNumId="8">
     <w:nsid w:val="412315C8"/>
     <w:multiLevelType w:val="hybridMultilevel"/>
     <w:tmpl w:val="AD44ADC8"/>
@@ -4038,7 +3781,7 @@
       </w:rPr>
     </w:lvl>
   </w:abstractNum>
-  <w:abstractNum w:abstractNumId="8">
+  <w:abstractNum w:abstractNumId="9">
     <w:nsid w:val="45C736E9"/>
     <w:multiLevelType w:val="hybridMultilevel"/>
     <w:tmpl w:val="8AF07BCA"/>
@@ -4151,7 +3894,7 @@
       </w:rPr>
     </w:lvl>
   </w:abstractNum>
-  <w:abstractNum w:abstractNumId="9">
+  <w:abstractNum w:abstractNumId="10">
     <w:nsid w:val="4AA31A2F"/>
     <w:multiLevelType w:val="hybridMultilevel"/>
     <w:tmpl w:val="8596341E"/>
@@ -4264,7 +4007,7 @@
       </w:rPr>
     </w:lvl>
   </w:abstractNum>
-  <w:abstractNum w:abstractNumId="10">
+  <w:abstractNum w:abstractNumId="11">
     <w:nsid w:val="4AE62057"/>
     <w:multiLevelType w:val="hybridMultilevel"/>
     <w:tmpl w:val="9FE6CF7C"/>
@@ -4377,7 +4120,7 @@
       </w:rPr>
     </w:lvl>
   </w:abstractNum>
-  <w:abstractNum w:abstractNumId="11">
+  <w:abstractNum w:abstractNumId="12">
     <w:nsid w:val="5D9023A3"/>
     <w:multiLevelType w:val="hybridMultilevel"/>
     <w:tmpl w:val="9F6C823A"/>
@@ -4490,7 +4233,7 @@
       </w:rPr>
     </w:lvl>
   </w:abstractNum>
-  <w:abstractNum w:abstractNumId="12">
+  <w:abstractNum w:abstractNumId="13">
     <w:nsid w:val="61AA03EB"/>
     <w:multiLevelType w:val="hybridMultilevel"/>
     <w:tmpl w:val="84AADF76"/>
@@ -4576,7 +4319,7 @@
       </w:pPr>
     </w:lvl>
   </w:abstractNum>
-  <w:abstractNum w:abstractNumId="13">
+  <w:abstractNum w:abstractNumId="14">
     <w:nsid w:val="69D42B1B"/>
     <w:multiLevelType w:val="hybridMultilevel"/>
     <w:tmpl w:val="A630FB64"/>
@@ -4689,7 +4432,7 @@
       </w:rPr>
     </w:lvl>
   </w:abstractNum>
-  <w:abstractNum w:abstractNumId="14">
+  <w:abstractNum w:abstractNumId="15">
     <w:nsid w:val="6ABD337A"/>
     <w:multiLevelType w:val="hybridMultilevel"/>
     <w:tmpl w:val="0A5228DC"/>
@@ -4802,7 +4545,7 @@
       </w:rPr>
     </w:lvl>
   </w:abstractNum>
-  <w:abstractNum w:abstractNumId="15">
+  <w:abstractNum w:abstractNumId="16">
     <w:nsid w:val="6C303356"/>
     <w:multiLevelType w:val="hybridMultilevel"/>
     <w:tmpl w:val="A15A717A"/>
@@ -4916,52 +4659,55 @@
     </w:lvl>
   </w:abstractNum>
   <w:num w:numId="1">
+    <w:abstractNumId w:val="15"/>
+  </w:num>
+  <w:num w:numId="2">
+    <w:abstractNumId w:val="9"/>
+  </w:num>
+  <w:num w:numId="3">
+    <w:abstractNumId w:val="10"/>
+  </w:num>
+  <w:num w:numId="4">
     <w:abstractNumId w:val="14"/>
   </w:num>
-  <w:num w:numId="2">
+  <w:num w:numId="5">
+    <w:abstractNumId w:val="4"/>
+  </w:num>
+  <w:num w:numId="6">
+    <w:abstractNumId w:val="6"/>
+  </w:num>
+  <w:num w:numId="7">
     <w:abstractNumId w:val="8"/>
   </w:num>
-  <w:num w:numId="3">
-    <w:abstractNumId w:val="9"/>
+  <w:num w:numId="8">
+    <w:abstractNumId w:val="11"/>
   </w:num>
-  <w:num w:numId="4">
-    <w:abstractNumId w:val="13"/>
-  </w:num>
-  <w:num w:numId="5">
+  <w:num w:numId="9">
     <w:abstractNumId w:val="3"/>
   </w:num>
-  <w:num w:numId="6">
-    <w:abstractNumId w:val="5"/>
+  <w:num w:numId="10">
+    <w:abstractNumId w:val="16"/>
   </w:num>
-  <w:num w:numId="7">
-    <w:abstractNumId w:val="7"/>
-  </w:num>
-  <w:num w:numId="8">
-    <w:abstractNumId w:val="10"/>
-  </w:num>
-  <w:num w:numId="9">
+  <w:num w:numId="11">
     <w:abstractNumId w:val="2"/>
   </w:num>
-  <w:num w:numId="10">
-    <w:abstractNumId w:val="15"/>
-  </w:num>
-  <w:num w:numId="11">
-    <w:abstractNumId w:val="1"/>
-  </w:num>
   <w:num w:numId="12">
-    <w:abstractNumId w:val="12"/>
+    <w:abstractNumId w:val="13"/>
   </w:num>
   <w:num w:numId="13">
     <w:abstractNumId w:val="0"/>
   </w:num>
   <w:num w:numId="14">
-    <w:abstractNumId w:val="11"/>
+    <w:abstractNumId w:val="12"/>
   </w:num>
   <w:num w:numId="15">
-    <w:abstractNumId w:val="6"/>
+    <w:abstractNumId w:val="7"/>
   </w:num>
   <w:num w:numId="16">
-    <w:abstractNumId w:val="4"/>
+    <w:abstractNumId w:val="5"/>
+  </w:num>
+  <w:num w:numId="17">
+    <w:abstractNumId w:val="1"/>
   </w:num>
 </w:numbering>
 </file>
@@ -6288,7 +6034,7 @@
 </file>
 
 <file path=customXml/itemProps1.xml><?xml version="1.0" encoding="utf-8"?>
-<ds:datastoreItem xmlns:ds="http://schemas.openxmlformats.org/officeDocument/2006/customXml" ds:itemID="{25D506F6-2E51-4A93-B2E4-42090DAA2BB7}">
+<ds:datastoreItem xmlns:ds="http://schemas.openxmlformats.org/officeDocument/2006/customXml" ds:itemID="{55B5DA5B-3C5D-4068-A2A2-100745971F94}">
   <ds:schemaRefs>
     <ds:schemaRef ds:uri="http://schemas.openxmlformats.org/officeDocument/2006/bibliography"/>
   </ds:schemaRefs>

</xml_diff>